<commit_message>
V 1.2 all feat
</commit_message>
<xml_diff>
--- a/Docs/Update Stock Project.docx
+++ b/Docs/Update Stock Project.docx
@@ -4,6 +4,7 @@
   <w:body>
     <w:p>
       <w:pPr>
+        <w:jc w:val="thaiDistribute"/>
         <w:rPr>
           <w:rFonts w:ascii="TH SarabunPSK" w:hAnsi="TH SarabunPSK" w:cs="TH SarabunPSK"/>
           <w:sz w:val="32"/>
@@ -869,27 +870,7 @@
           <w:szCs w:val="32"/>
           <w:lang w:val="en-US"/>
         </w:rPr>
-        <w:t xml:space="preserve">Bullish </w:t>
-      </w:r>
-      <w:proofErr w:type="gramStart"/>
-      <w:r>
-        <w:rPr>
-          <w:rFonts w:ascii="TH SarabunPSK" w:hAnsi="TH SarabunPSK" w:cs="TH SarabunPSK"/>
-          <w:sz w:val="32"/>
-          <w:szCs w:val="32"/>
-          <w:lang w:val="en-US"/>
-        </w:rPr>
-        <w:t>Divergence :</w:t>
-      </w:r>
-      <w:proofErr w:type="gramEnd"/>
-      <w:r>
-        <w:rPr>
-          <w:rFonts w:ascii="TH SarabunPSK" w:hAnsi="TH SarabunPSK" w:cs="TH SarabunPSK"/>
-          <w:sz w:val="32"/>
-          <w:szCs w:val="32"/>
-          <w:lang w:val="en-US"/>
-        </w:rPr>
-        <w:t xml:space="preserve"> </w:t>
+        <w:t xml:space="preserve">Bullish Divergence : </w:t>
       </w:r>
       <w:r>
         <w:rPr>
@@ -944,27 +925,7 @@
           <w:szCs w:val="32"/>
           <w:lang w:val="en-US"/>
         </w:rPr>
-        <w:t xml:space="preserve">Bearish </w:t>
-      </w:r>
-      <w:proofErr w:type="gramStart"/>
-      <w:r>
-        <w:rPr>
-          <w:rFonts w:ascii="TH SarabunPSK" w:hAnsi="TH SarabunPSK" w:cs="TH SarabunPSK"/>
-          <w:sz w:val="32"/>
-          <w:szCs w:val="32"/>
-          <w:lang w:val="en-US"/>
-        </w:rPr>
-        <w:t>Divergence :</w:t>
-      </w:r>
-      <w:proofErr w:type="gramEnd"/>
-      <w:r>
-        <w:rPr>
-          <w:rFonts w:ascii="TH SarabunPSK" w:hAnsi="TH SarabunPSK" w:cs="TH SarabunPSK"/>
-          <w:sz w:val="32"/>
-          <w:szCs w:val="32"/>
-          <w:lang w:val="en-US"/>
-        </w:rPr>
-        <w:t xml:space="preserve"> </w:t>
+        <w:t xml:space="preserve">Bearish Divergence : </w:t>
       </w:r>
       <w:r>
         <w:rPr>
@@ -1373,27 +1334,7 @@
           <w:szCs w:val="32"/>
           <w:cs/>
         </w:rPr>
-        <w:t>สัญญาณซื้อ</w:t>
-      </w:r>
-      <w:proofErr w:type="gramStart"/>
-      <w:r>
-        <w:rPr>
-          <w:rFonts w:ascii="TH SarabunPSK" w:hAnsi="TH SarabunPSK" w:cs="TH SarabunPSK"/>
-          <w:sz w:val="32"/>
-          <w:szCs w:val="32"/>
-          <w:cs/>
-        </w:rPr>
-        <w:t>) :</w:t>
-      </w:r>
-      <w:proofErr w:type="gramEnd"/>
-      <w:r>
-        <w:rPr>
-          <w:rFonts w:ascii="TH SarabunPSK" w:hAnsi="TH SarabunPSK" w:cs="TH SarabunPSK"/>
-          <w:sz w:val="32"/>
-          <w:szCs w:val="32"/>
-          <w:cs/>
-        </w:rPr>
-        <w:t xml:space="preserve"> เมื่อเส้น </w:t>
+        <w:t xml:space="preserve">สัญญาณซื้อ) : เมื่อเส้น </w:t>
       </w:r>
       <w:r>
         <w:rPr>
@@ -1502,27 +1443,7 @@
           <w:szCs w:val="32"/>
           <w:cs/>
         </w:rPr>
-        <w:t>สัญญาณขาย</w:t>
-      </w:r>
-      <w:proofErr w:type="gramStart"/>
-      <w:r>
-        <w:rPr>
-          <w:rFonts w:ascii="TH SarabunPSK" w:hAnsi="TH SarabunPSK" w:cs="TH SarabunPSK"/>
-          <w:sz w:val="32"/>
-          <w:szCs w:val="32"/>
-          <w:cs/>
-        </w:rPr>
-        <w:t>) :</w:t>
-      </w:r>
-      <w:proofErr w:type="gramEnd"/>
-      <w:r>
-        <w:rPr>
-          <w:rFonts w:ascii="TH SarabunPSK" w:hAnsi="TH SarabunPSK" w:cs="TH SarabunPSK"/>
-          <w:sz w:val="32"/>
-          <w:szCs w:val="32"/>
-          <w:cs/>
-        </w:rPr>
-        <w:t xml:space="preserve"> เมื่อเส้น </w:t>
+        <w:t xml:space="preserve">สัญญาณขาย) : เมื่อเส้น </w:t>
       </w:r>
       <w:r>
         <w:rPr>
@@ -1586,27 +1507,7 @@
           <w:szCs w:val="32"/>
           <w:lang w:val="en-US"/>
         </w:rPr>
-        <w:t xml:space="preserve">MACD </w:t>
-      </w:r>
-      <w:proofErr w:type="gramStart"/>
-      <w:r>
-        <w:rPr>
-          <w:rFonts w:ascii="TH SarabunPSK" w:hAnsi="TH SarabunPSK" w:cs="TH SarabunPSK"/>
-          <w:sz w:val="32"/>
-          <w:szCs w:val="32"/>
-          <w:lang w:val="en-US"/>
-        </w:rPr>
-        <w:t>Histogram :</w:t>
-      </w:r>
-      <w:proofErr w:type="gramEnd"/>
-      <w:r>
-        <w:rPr>
-          <w:rFonts w:ascii="TH SarabunPSK" w:hAnsi="TH SarabunPSK" w:cs="TH SarabunPSK"/>
-          <w:sz w:val="32"/>
-          <w:szCs w:val="32"/>
-          <w:lang w:val="en-US"/>
-        </w:rPr>
-        <w:t xml:space="preserve"> </w:t>
+        <w:t xml:space="preserve">MACD Histogram : </w:t>
       </w:r>
       <w:r>
         <w:rPr>
@@ -2376,14 +2277,15 @@
       <w:pPr>
         <w:pStyle w:val="ListParagraph"/>
         <w:rPr>
-          <w:rFonts w:ascii="TH SarabunPSK" w:hAnsi="TH SarabunPSK" w:cs="TH SarabunPSK" w:hint="cs"/>
-          <w:sz w:val="32"/>
-          <w:szCs w:val="32"/>
-        </w:rPr>
-      </w:pPr>
-      <w:r>
-        <w:rPr>
-          <w:rFonts w:ascii="TH SarabunPSK" w:hAnsi="TH SarabunPSK" w:cs="TH SarabunPSK"/>
+          <w:rFonts w:ascii="TH SarabunPSK" w:hAnsi="TH SarabunPSK" w:cs="TH SarabunPSK"/>
+          <w:sz w:val="32"/>
+          <w:szCs w:val="32"/>
+        </w:rPr>
+      </w:pPr>
+      <w:r>
+        <w:rPr>
+          <w:rFonts w:ascii="TH SarabunPSK" w:hAnsi="TH SarabunPSK" w:cs="TH SarabunPSK"/>
+          <w:noProof/>
           <w:sz w:val="32"/>
           <w:szCs w:val="32"/>
           <w:cs/>
@@ -2572,7 +2474,7 @@
       <w:pPr>
         <w:pStyle w:val="ListParagraph"/>
         <w:rPr>
-          <w:rFonts w:ascii="TH SarabunPSK" w:hAnsi="TH SarabunPSK" w:cs="TH SarabunPSK" w:hint="cs"/>
+          <w:rFonts w:ascii="TH SarabunPSK" w:hAnsi="TH SarabunPSK" w:cs="TH SarabunPSK"/>
           <w:sz w:val="32"/>
           <w:szCs w:val="32"/>
           <w:lang w:val="en-US"/>
@@ -2603,34 +2505,14 @@
           <w:lang w:val="en-US"/>
         </w:rPr>
       </w:pPr>
-      <w:proofErr w:type="spellStart"/>
-      <w:r>
-        <w:rPr>
-          <w:rFonts w:ascii="TH SarabunPSK" w:hAnsi="TH SarabunPSK" w:cs="TH SarabunPSK"/>
-          <w:sz w:val="32"/>
-          <w:szCs w:val="32"/>
-          <w:lang w:val="en-US"/>
-        </w:rPr>
-        <w:t>P</w:t>
-      </w:r>
-      <w:r>
-        <w:rPr>
-          <w:rFonts w:ascii="TH SarabunPSK" w:hAnsi="TH SarabunPSK" w:cs="TH SarabunPSK"/>
-          <w:sz w:val="32"/>
-          <w:szCs w:val="32"/>
-          <w:lang w:val="en-US"/>
-        </w:rPr>
-        <w:t>cum</w:t>
-      </w:r>
-      <w:proofErr w:type="spellEnd"/>
-      <w:r>
-        <w:rPr>
-          <w:rFonts w:ascii="TH SarabunPSK" w:hAnsi="TH SarabunPSK" w:cs="TH SarabunPSK"/>
-          <w:sz w:val="32"/>
-          <w:szCs w:val="32"/>
-          <w:lang w:val="en-US"/>
-        </w:rPr>
-        <w:t xml:space="preserve"> </w:t>
+      <w:r>
+        <w:rPr>
+          <w:rFonts w:ascii="TH SarabunPSK" w:hAnsi="TH SarabunPSK" w:cs="TH SarabunPSK"/>
+          <w:sz w:val="32"/>
+          <w:szCs w:val="32"/>
+          <w:lang w:val="en-US"/>
+        </w:rPr>
+        <w:t xml:space="preserve">Pcum </w:t>
       </w:r>
       <w:r>
         <w:rPr>
@@ -2685,34 +2567,14 @@
           <w:lang w:val="en-US"/>
         </w:rPr>
       </w:pPr>
-      <w:proofErr w:type="spellStart"/>
-      <w:r>
-        <w:rPr>
-          <w:rFonts w:ascii="TH SarabunPSK" w:hAnsi="TH SarabunPSK" w:cs="TH SarabunPSK"/>
-          <w:sz w:val="32"/>
-          <w:szCs w:val="32"/>
-          <w:lang w:val="en-US"/>
-        </w:rPr>
-        <w:t>Px</w:t>
-      </w:r>
-      <w:r>
-        <w:rPr>
-          <w:rFonts w:ascii="TH SarabunPSK" w:hAnsi="TH SarabunPSK" w:cs="TH SarabunPSK"/>
-          <w:sz w:val="32"/>
-          <w:szCs w:val="32"/>
-          <w:lang w:val="en-US"/>
-        </w:rPr>
-        <w:t>d</w:t>
-      </w:r>
-      <w:proofErr w:type="spellEnd"/>
-      <w:r>
-        <w:rPr>
-          <w:rFonts w:ascii="TH SarabunPSK" w:hAnsi="TH SarabunPSK" w:cs="TH SarabunPSK"/>
-          <w:sz w:val="32"/>
-          <w:szCs w:val="32"/>
-          <w:lang w:val="en-US"/>
-        </w:rPr>
-        <w:t xml:space="preserve"> </w:t>
+      <w:r>
+        <w:rPr>
+          <w:rFonts w:ascii="TH SarabunPSK" w:hAnsi="TH SarabunPSK" w:cs="TH SarabunPSK"/>
+          <w:sz w:val="32"/>
+          <w:szCs w:val="32"/>
+          <w:lang w:val="en-US"/>
+        </w:rPr>
+        <w:t xml:space="preserve">Pxd </w:t>
       </w:r>
       <w:r>
         <w:rPr>
@@ -2769,7 +2631,7 @@
       <w:pPr>
         <w:ind w:firstLine="720"/>
         <w:rPr>
-          <w:rFonts w:ascii="TH SarabunPSK" w:hAnsi="TH SarabunPSK" w:cs="TH SarabunPSK" w:hint="cs"/>
+          <w:rFonts w:ascii="TH SarabunPSK" w:hAnsi="TH SarabunPSK" w:cs="TH SarabunPSK"/>
           <w:sz w:val="32"/>
           <w:szCs w:val="32"/>
           <w:cs/>
@@ -2820,6 +2682,7 @@
       <w:r>
         <w:rPr>
           <w:rFonts w:ascii="TH SarabunPSK" w:hAnsi="TH SarabunPSK" w:cs="TH SarabunPSK"/>
+          <w:noProof/>
           <w:sz w:val="32"/>
           <w:szCs w:val="32"/>
           <w:lang w:val="en-US"/>
@@ -2959,7 +2822,6 @@
         </w:rPr>
         <w:t xml:space="preserve">0 </w:t>
       </w:r>
-      <w:proofErr w:type="gramStart"/>
       <w:r>
         <w:rPr>
           <w:rFonts w:ascii="TH SarabunPSK" w:hAnsi="TH SarabunPSK" w:cs="TH SarabunPSK"/>
@@ -2987,7 +2849,6 @@
         </w:rPr>
         <w:t>:</w:t>
       </w:r>
-      <w:proofErr w:type="gramEnd"/>
       <w:r>
         <w:rPr>
           <w:rFonts w:ascii="TH SarabunPSK" w:hAnsi="TH SarabunPSK" w:cs="TH SarabunPSK"/>
@@ -3126,17 +2987,7 @@
           <w:szCs w:val="32"/>
           <w:lang w:val="en-US"/>
         </w:rPr>
-        <w:t xml:space="preserve"> &lt; </w:t>
-      </w:r>
-      <w:proofErr w:type="gramStart"/>
-      <w:r>
-        <w:rPr>
-          <w:rFonts w:ascii="TH SarabunPSK" w:hAnsi="TH SarabunPSK" w:cs="TH SarabunPSK"/>
-          <w:sz w:val="32"/>
-          <w:szCs w:val="32"/>
-          <w:lang w:val="en-US"/>
-        </w:rPr>
-        <w:t>1</w:t>
+        <w:t xml:space="preserve"> &lt; 1</w:t>
       </w:r>
       <w:r>
         <w:rPr>
@@ -3155,17 +3006,7 @@
           <w:szCs w:val="32"/>
           <w:lang w:val="en-US"/>
         </w:rPr>
-        <w:t>:</w:t>
-      </w:r>
-      <w:proofErr w:type="gramEnd"/>
-      <w:r>
-        <w:rPr>
-          <w:rFonts w:ascii="TH SarabunPSK" w:hAnsi="TH SarabunPSK" w:cs="TH SarabunPSK"/>
-          <w:sz w:val="32"/>
-          <w:szCs w:val="32"/>
-          <w:lang w:val="en-US"/>
-        </w:rPr>
-        <w:t xml:space="preserve"> </w:t>
+        <w:t xml:space="preserve">: </w:t>
       </w:r>
       <w:r>
         <w:rPr>
@@ -3260,17 +3101,7 @@
           <w:szCs w:val="32"/>
           <w:lang w:val="en-US"/>
         </w:rPr>
-        <w:t xml:space="preserve"> = </w:t>
-      </w:r>
-      <w:proofErr w:type="gramStart"/>
-      <w:r>
-        <w:rPr>
-          <w:rFonts w:ascii="TH SarabunPSK" w:hAnsi="TH SarabunPSK" w:cs="TH SarabunPSK"/>
-          <w:sz w:val="32"/>
-          <w:szCs w:val="32"/>
-          <w:lang w:val="en-US"/>
-        </w:rPr>
-        <w:t>1</w:t>
+        <w:t xml:space="preserve"> = 1</w:t>
       </w:r>
       <w:r>
         <w:rPr>
@@ -3289,17 +3120,7 @@
           <w:szCs w:val="32"/>
           <w:lang w:val="en-US"/>
         </w:rPr>
-        <w:t>:</w:t>
-      </w:r>
-      <w:proofErr w:type="gramEnd"/>
-      <w:r>
-        <w:rPr>
-          <w:rFonts w:ascii="TH SarabunPSK" w:hAnsi="TH SarabunPSK" w:cs="TH SarabunPSK"/>
-          <w:sz w:val="32"/>
-          <w:szCs w:val="32"/>
-          <w:lang w:val="en-US"/>
-        </w:rPr>
-        <w:t xml:space="preserve"> </w:t>
+        <w:t xml:space="preserve">: </w:t>
       </w:r>
       <w:r>
         <w:rPr>
@@ -3412,17 +3233,7 @@
           <w:szCs w:val="32"/>
           <w:lang w:val="en-US"/>
         </w:rPr>
-        <w:t xml:space="preserve"> &gt; </w:t>
-      </w:r>
-      <w:proofErr w:type="gramStart"/>
-      <w:r>
-        <w:rPr>
-          <w:rFonts w:ascii="TH SarabunPSK" w:hAnsi="TH SarabunPSK" w:cs="TH SarabunPSK"/>
-          <w:sz w:val="32"/>
-          <w:szCs w:val="32"/>
-          <w:lang w:val="en-US"/>
-        </w:rPr>
-        <w:t>1</w:t>
+        <w:t xml:space="preserve"> &gt; 1</w:t>
       </w:r>
       <w:r>
         <w:rPr>
@@ -3441,17 +3252,7 @@
           <w:szCs w:val="32"/>
           <w:lang w:val="en-US"/>
         </w:rPr>
-        <w:t>:</w:t>
-      </w:r>
-      <w:proofErr w:type="gramEnd"/>
-      <w:r>
-        <w:rPr>
-          <w:rFonts w:ascii="TH SarabunPSK" w:hAnsi="TH SarabunPSK" w:cs="TH SarabunPSK"/>
-          <w:sz w:val="32"/>
-          <w:szCs w:val="32"/>
-          <w:lang w:val="en-US"/>
-        </w:rPr>
-        <w:t xml:space="preserve"> </w:t>
+        <w:t xml:space="preserve">: </w:t>
       </w:r>
       <w:r>
         <w:rPr>
@@ -3608,18 +3409,8 @@
           <w:sz w:val="32"/>
           <w:szCs w:val="32"/>
         </w:rPr>
-        <w:t>XD (</w:t>
-      </w:r>
-      <w:proofErr w:type="spellStart"/>
-      <w:r>
-        <w:rPr>
-          <w:rFonts w:ascii="TH SarabunPSK" w:hAnsi="TH SarabunPSK" w:cs="TH SarabunPSK"/>
-          <w:sz w:val="32"/>
-          <w:szCs w:val="32"/>
-        </w:rPr>
-        <w:t>Ret_Af_TEMA</w:t>
-      </w:r>
-      <w:proofErr w:type="spellEnd"/>
+        <w:t>XD (Ret_Af_TEMA</w:t>
+      </w:r>
       <w:r>
         <w:rPr>
           <w:rFonts w:ascii="TH SarabunPSK" w:hAnsi="TH SarabunPSK" w:cs="TH SarabunPSK"/>
@@ -3907,7 +3698,7 @@
       <w:pPr>
         <w:ind w:firstLine="720"/>
         <w:rPr>
-          <w:rFonts w:ascii="TH SarabunPSK" w:hAnsi="TH SarabunPSK" w:cs="TH SarabunPSK" w:hint="cs"/>
+          <w:rFonts w:ascii="TH SarabunPSK" w:hAnsi="TH SarabunPSK" w:cs="TH SarabunPSK"/>
           <w:sz w:val="32"/>
           <w:szCs w:val="32"/>
         </w:rPr>
@@ -4381,17 +4172,7 @@
           <w:szCs w:val="32"/>
           <w:lang w:val="en-US"/>
         </w:rPr>
-        <w:t>Return After XD (</w:t>
-      </w:r>
-      <w:proofErr w:type="spellStart"/>
-      <w:r>
-        <w:rPr>
-          <w:rFonts w:ascii="TH SarabunPSK" w:hAnsi="TH SarabunPSK" w:cs="TH SarabunPSK"/>
-          <w:sz w:val="32"/>
-          <w:szCs w:val="32"/>
-          <w:lang w:val="en-US"/>
-        </w:rPr>
-        <w:t>Ret</w:t>
+        <w:t>Return After XD (Ret</w:t>
       </w:r>
       <w:r>
         <w:rPr>
@@ -4402,7 +4183,6 @@
         </w:rPr>
         <w:t>_Af</w:t>
       </w:r>
-      <w:proofErr w:type="spellEnd"/>
       <w:r>
         <w:rPr>
           <w:rFonts w:ascii="TH SarabunPSK" w:hAnsi="TH SarabunPSK" w:cs="TH SarabunPSK"/>
@@ -4436,6 +4216,7 @@
       <w:r>
         <w:rPr>
           <w:rFonts w:ascii="TH SarabunPSK" w:hAnsi="TH SarabunPSK" w:cs="TH SarabunPSK"/>
+          <w:noProof/>
           <w:sz w:val="32"/>
           <w:szCs w:val="32"/>
         </w:rPr>
@@ -4625,6 +4406,7 @@
       <w:r>
         <w:rPr>
           <w:rFonts w:ascii="TH SarabunPSK" w:hAnsi="TH SarabunPSK" w:cs="TH SarabunPSK"/>
+          <w:noProof/>
           <w:sz w:val="32"/>
           <w:szCs w:val="32"/>
         </w:rPr>
@@ -4761,7 +4543,7 @@
     <w:p>
       <w:pPr>
         <w:rPr>
-          <w:rFonts w:ascii="TH SarabunPSK" w:hAnsi="TH SarabunPSK" w:cs="TH SarabunPSK" w:hint="cs"/>
+          <w:rFonts w:ascii="TH SarabunPSK" w:hAnsi="TH SarabunPSK" w:cs="TH SarabunPSK"/>
           <w:sz w:val="32"/>
           <w:szCs w:val="32"/>
         </w:rPr>
@@ -4780,6 +4562,7 @@
       <w:r>
         <w:rPr>
           <w:rFonts w:ascii="TH SarabunPSK" w:hAnsi="TH SarabunPSK" w:cs="TH SarabunPSK"/>
+          <w:noProof/>
           <w:sz w:val="32"/>
           <w:szCs w:val="32"/>
         </w:rPr>
@@ -4891,27 +4674,7 @@
           <w:sz w:val="32"/>
           <w:szCs w:val="32"/>
         </w:rPr>
-        <w:t>3</w:t>
-      </w:r>
-      <w:r>
-        <w:rPr>
-          <w:rFonts w:ascii="TH SarabunPSK" w:hAnsi="TH SarabunPSK" w:cs="TH SarabunPSK"/>
-          <w:b/>
-          <w:bCs/>
-          <w:sz w:val="32"/>
-          <w:szCs w:val="32"/>
-        </w:rPr>
-        <w:t xml:space="preserve"> </w:t>
-      </w:r>
-      <w:r>
-        <w:rPr>
-          <w:rFonts w:ascii="TH SarabunPSK" w:hAnsi="TH SarabunPSK" w:cs="TH SarabunPSK"/>
-          <w:b/>
-          <w:bCs/>
-          <w:sz w:val="32"/>
-          <w:szCs w:val="32"/>
-        </w:rPr>
-        <w:t xml:space="preserve">: </w:t>
+        <w:t xml:space="preserve">3 : </w:t>
       </w:r>
       <w:r>
         <w:rPr>
@@ -5072,6 +4835,7 @@
           <w:rFonts w:ascii="TH SarabunPSK" w:hAnsi="TH SarabunPSK" w:cs="TH SarabunPSK"/>
           <w:b/>
           <w:bCs/>
+          <w:noProof/>
           <w:sz w:val="32"/>
           <w:szCs w:val="32"/>
           <w:cs/>
@@ -5178,6 +4942,7 @@
           <w:rFonts w:ascii="TH SarabunPSK" w:hAnsi="TH SarabunPSK" w:cs="TH SarabunPSK"/>
           <w:b/>
           <w:bCs/>
+          <w:noProof/>
           <w:sz w:val="32"/>
           <w:szCs w:val="32"/>
           <w:cs/>
@@ -5473,7 +5238,7 @@
       <w:pPr>
         <w:ind w:left="720"/>
         <w:rPr>
-          <w:rFonts w:ascii="TH SarabunPSK" w:hAnsi="TH SarabunPSK" w:cs="TH SarabunPSK" w:hint="cs"/>
+          <w:rFonts w:ascii="TH SarabunPSK" w:hAnsi="TH SarabunPSK" w:cs="TH SarabunPSK"/>
           <w:sz w:val="32"/>
           <w:szCs w:val="32"/>
           <w:cs/>
@@ -5593,6 +5358,7 @@
           <w:rFonts w:ascii="TH SarabunPSK" w:hAnsi="TH SarabunPSK" w:cs="TH SarabunPSK"/>
           <w:b/>
           <w:bCs/>
+          <w:noProof/>
           <w:sz w:val="32"/>
           <w:szCs w:val="32"/>
           <w:cs/>
@@ -5993,27 +5759,7 @@
           <w:szCs w:val="32"/>
           <w:lang w:val="en-US"/>
         </w:rPr>
-        <w:t>(</w:t>
-      </w:r>
-      <w:proofErr w:type="spellStart"/>
-      <w:r>
-        <w:rPr>
-          <w:rFonts w:ascii="TH SarabunPSK" w:hAnsi="TH SarabunPSK" w:cs="TH SarabunPSK"/>
-          <w:sz w:val="32"/>
-          <w:szCs w:val="32"/>
-          <w:lang w:val="en-US"/>
-        </w:rPr>
-        <w:t>Ret_Af_TEMA</w:t>
-      </w:r>
-      <w:proofErr w:type="spellEnd"/>
-      <w:r>
-        <w:rPr>
-          <w:rFonts w:ascii="TH SarabunPSK" w:hAnsi="TH SarabunPSK" w:cs="TH SarabunPSK"/>
-          <w:sz w:val="32"/>
-          <w:szCs w:val="32"/>
-          <w:lang w:val="en-US"/>
-        </w:rPr>
-        <w:t>)</w:t>
+        <w:t>(Ret_Af_TEMA)</w:t>
       </w:r>
     </w:p>
     <w:p>
@@ -6227,7 +5973,7 @@
     <w:p>
       <w:pPr>
         <w:rPr>
-          <w:rFonts w:ascii="TH SarabunPSK" w:hAnsi="TH SarabunPSK" w:cs="TH SarabunPSK" w:hint="cs"/>
+          <w:rFonts w:ascii="TH SarabunPSK" w:hAnsi="TH SarabunPSK" w:cs="TH SarabunPSK"/>
           <w:sz w:val="32"/>
           <w:szCs w:val="32"/>
           <w:lang w:val="en-US"/>
@@ -6523,25 +6269,14 @@
         </w:rPr>
         <w:t xml:space="preserve">โดยนำข้อมูลราคาหุ้นรายวันจาก </w:t>
       </w:r>
-      <w:proofErr w:type="spellStart"/>
-      <w:r>
-        <w:rPr>
-          <w:rFonts w:ascii="TH SarabunPSK" w:hAnsi="TH SarabunPSK" w:cs="TH SarabunPSK"/>
-          <w:sz w:val="32"/>
-          <w:szCs w:val="32"/>
-          <w:lang w:val="en-US"/>
-        </w:rPr>
-        <w:t>yfinance</w:t>
-      </w:r>
-      <w:proofErr w:type="spellEnd"/>
-      <w:r>
-        <w:rPr>
-          <w:rFonts w:ascii="TH SarabunPSK" w:hAnsi="TH SarabunPSK" w:cs="TH SarabunPSK"/>
-          <w:sz w:val="32"/>
-          <w:szCs w:val="32"/>
-          <w:lang w:val="en-US"/>
-        </w:rPr>
-        <w:t xml:space="preserve"> </w:t>
+      <w:r>
+        <w:rPr>
+          <w:rFonts w:ascii="TH SarabunPSK" w:hAnsi="TH SarabunPSK" w:cs="TH SarabunPSK"/>
+          <w:sz w:val="32"/>
+          <w:szCs w:val="32"/>
+          <w:lang w:val="en-US"/>
+        </w:rPr>
+        <w:t xml:space="preserve">yfinance </w:t>
       </w:r>
       <w:r>
         <w:rPr>
@@ -8102,7 +7837,6 @@
           <w:lang w:val="en-US"/>
         </w:rPr>
       </w:pPr>
-      <w:proofErr w:type="gramStart"/>
       <w:r>
         <w:rPr>
           <w:rFonts w:ascii="TH SarabunPSK" w:hAnsi="TH SarabunPSK" w:cs="TH SarabunPSK"/>
@@ -8129,17 +7863,7 @@
           <w:szCs w:val="32"/>
           <w:lang w:val="en-US"/>
         </w:rPr>
-        <w:t>:</w:t>
-      </w:r>
-      <w:proofErr w:type="gramEnd"/>
-      <w:r>
-        <w:rPr>
-          <w:rFonts w:ascii="TH SarabunPSK" w:hAnsi="TH SarabunPSK" w:cs="TH SarabunPSK"/>
-          <w:sz w:val="32"/>
-          <w:szCs w:val="32"/>
-          <w:lang w:val="en-US"/>
-        </w:rPr>
-        <w:t xml:space="preserve"> </w:t>
+        <w:t xml:space="preserve">: </w:t>
       </w:r>
       <w:r>
         <w:rPr>
@@ -8341,7 +8065,6 @@
           <w:lang w:val="en-US"/>
         </w:rPr>
       </w:pPr>
-      <w:proofErr w:type="gramStart"/>
       <w:r>
         <w:rPr>
           <w:rFonts w:ascii="TH SarabunPSK" w:hAnsi="TH SarabunPSK" w:cs="TH SarabunPSK"/>
@@ -8368,17 +8091,7 @@
           <w:szCs w:val="32"/>
           <w:lang w:val="en-US"/>
         </w:rPr>
-        <w:t>:</w:t>
-      </w:r>
-      <w:proofErr w:type="gramEnd"/>
-      <w:r>
-        <w:rPr>
-          <w:rFonts w:ascii="TH SarabunPSK" w:hAnsi="TH SarabunPSK" w:cs="TH SarabunPSK"/>
-          <w:sz w:val="32"/>
-          <w:szCs w:val="32"/>
-          <w:lang w:val="en-US"/>
-        </w:rPr>
-        <w:t xml:space="preserve"> </w:t>
+        <w:t xml:space="preserve">: </w:t>
       </w:r>
       <w:r>
         <w:rPr>
@@ -8571,7 +8284,6 @@
           <w:lang w:val="en-US"/>
         </w:rPr>
       </w:pPr>
-      <w:proofErr w:type="gramStart"/>
       <w:r>
         <w:rPr>
           <w:rFonts w:ascii="TH SarabunPSK" w:hAnsi="TH SarabunPSK" w:cs="TH SarabunPSK"/>
@@ -8598,17 +8310,7 @@
           <w:szCs w:val="32"/>
           <w:lang w:val="en-US"/>
         </w:rPr>
-        <w:t>:</w:t>
-      </w:r>
-      <w:proofErr w:type="gramEnd"/>
-      <w:r>
-        <w:rPr>
-          <w:rFonts w:ascii="TH SarabunPSK" w:hAnsi="TH SarabunPSK" w:cs="TH SarabunPSK"/>
-          <w:sz w:val="32"/>
-          <w:szCs w:val="32"/>
-          <w:lang w:val="en-US"/>
-        </w:rPr>
-        <w:t xml:space="preserve"> </w:t>
+        <w:t xml:space="preserve">: </w:t>
       </w:r>
       <w:r>
         <w:rPr>
@@ -8678,7 +8380,6 @@
           <w:lang w:val="en-US"/>
         </w:rPr>
       </w:pPr>
-      <w:proofErr w:type="gramStart"/>
       <w:r>
         <w:rPr>
           <w:rFonts w:ascii="TH SarabunPSK" w:hAnsi="TH SarabunPSK" w:cs="TH SarabunPSK"/>
@@ -8705,17 +8406,7 @@
           <w:szCs w:val="32"/>
           <w:lang w:val="en-US"/>
         </w:rPr>
-        <w:t>:</w:t>
-      </w:r>
-      <w:proofErr w:type="gramEnd"/>
-      <w:r>
-        <w:rPr>
-          <w:rFonts w:ascii="TH SarabunPSK" w:hAnsi="TH SarabunPSK" w:cs="TH SarabunPSK"/>
-          <w:sz w:val="32"/>
-          <w:szCs w:val="32"/>
-          <w:lang w:val="en-US"/>
-        </w:rPr>
-        <w:t xml:space="preserve"> </w:t>
+        <w:t xml:space="preserve">: </w:t>
       </w:r>
       <w:r>
         <w:rPr>
@@ -8873,7 +8564,6 @@
           </wp:anchor>
         </w:drawing>
       </w:r>
-      <w:proofErr w:type="gramStart"/>
       <w:r>
         <w:rPr>
           <w:rFonts w:ascii="TH SarabunPSK" w:hAnsi="TH SarabunPSK" w:cs="TH SarabunPSK"/>
@@ -8900,17 +8590,7 @@
           <w:szCs w:val="32"/>
           <w:lang w:val="en-US"/>
         </w:rPr>
-        <w:t>:</w:t>
-      </w:r>
-      <w:proofErr w:type="gramEnd"/>
-      <w:r>
-        <w:rPr>
-          <w:rFonts w:ascii="TH SarabunPSK" w:hAnsi="TH SarabunPSK" w:cs="TH SarabunPSK"/>
-          <w:sz w:val="32"/>
-          <w:szCs w:val="32"/>
-          <w:lang w:val="en-US"/>
-        </w:rPr>
-        <w:t xml:space="preserve"> </w:t>
+        <w:t xml:space="preserve">: </w:t>
       </w:r>
       <w:r>
         <w:rPr>
@@ -9600,7 +9280,7 @@
         <w:pStyle w:val="ListParagraph"/>
         <w:jc w:val="center"/>
         <w:rPr>
-          <w:rFonts w:ascii="TH SarabunPSK" w:hAnsi="TH SarabunPSK" w:cs="TH SarabunPSK" w:hint="cs"/>
+          <w:rFonts w:ascii="TH SarabunPSK" w:hAnsi="TH SarabunPSK" w:cs="TH SarabunPSK"/>
           <w:b/>
           <w:bCs/>
           <w:sz w:val="32"/>
@@ -9651,29 +9331,7 @@
           <w:sz w:val="32"/>
           <w:szCs w:val="32"/>
         </w:rPr>
-        <w:t>XD (</w:t>
-      </w:r>
-      <w:proofErr w:type="spellStart"/>
-      <w:r>
-        <w:rPr>
-          <w:rFonts w:ascii="TH SarabunPSK" w:hAnsi="TH SarabunPSK" w:cs="TH SarabunPSK"/>
-          <w:b/>
-          <w:bCs/>
-          <w:sz w:val="32"/>
-          <w:szCs w:val="32"/>
-        </w:rPr>
-        <w:t>Ret_Bf_TEMA</w:t>
-      </w:r>
-      <w:proofErr w:type="spellEnd"/>
-      <w:r>
-        <w:rPr>
-          <w:rFonts w:ascii="TH SarabunPSK" w:hAnsi="TH SarabunPSK" w:cs="TH SarabunPSK"/>
-          <w:b/>
-          <w:bCs/>
-          <w:sz w:val="32"/>
-          <w:szCs w:val="32"/>
-        </w:rPr>
-        <w:t xml:space="preserve">) </w:t>
+        <w:t xml:space="preserve">XD (Ret_Bf_TEMA) </w:t>
       </w:r>
       <w:r>
         <w:rPr>
@@ -9695,29 +9353,7 @@
           <w:sz w:val="32"/>
           <w:szCs w:val="32"/>
         </w:rPr>
-        <w:t>XD (</w:t>
-      </w:r>
-      <w:proofErr w:type="spellStart"/>
-      <w:r>
-        <w:rPr>
-          <w:rFonts w:ascii="TH SarabunPSK" w:hAnsi="TH SarabunPSK" w:cs="TH SarabunPSK"/>
-          <w:b/>
-          <w:bCs/>
-          <w:sz w:val="32"/>
-          <w:szCs w:val="32"/>
-        </w:rPr>
-        <w:t>Ret_Af_TEMA</w:t>
-      </w:r>
-      <w:proofErr w:type="spellEnd"/>
-      <w:r>
-        <w:rPr>
-          <w:rFonts w:ascii="TH SarabunPSK" w:hAnsi="TH SarabunPSK" w:cs="TH SarabunPSK"/>
-          <w:b/>
-          <w:bCs/>
-          <w:sz w:val="32"/>
-          <w:szCs w:val="32"/>
-        </w:rPr>
-        <w:t xml:space="preserve">) </w:t>
+        <w:t xml:space="preserve">XD (Ret_Af_TEMA) </w:t>
       </w:r>
       <w:r>
         <w:rPr>
@@ -10075,17 +9711,7 @@
           <w:szCs w:val="32"/>
           <w:lang w:val="en-US"/>
         </w:rPr>
-        <w:t>BDMS (-1.32</w:t>
-      </w:r>
-      <w:proofErr w:type="gramStart"/>
-      <w:r>
-        <w:rPr>
-          <w:rFonts w:ascii="TH SarabunPSK" w:hAnsi="TH SarabunPSK" w:cs="TH SarabunPSK"/>
-          <w:sz w:val="32"/>
-          <w:szCs w:val="32"/>
-          <w:lang w:val="en-US"/>
-        </w:rPr>
-        <w:t>)</w:t>
+        <w:t>BDMS (-1.32)</w:t>
       </w:r>
       <w:r>
         <w:rPr>
@@ -10104,17 +9730,7 @@
           <w:szCs w:val="32"/>
           <w:lang w:val="en-US"/>
         </w:rPr>
-        <w:t>:</w:t>
-      </w:r>
-      <w:proofErr w:type="gramEnd"/>
-      <w:r>
-        <w:rPr>
-          <w:rFonts w:ascii="TH SarabunPSK" w:hAnsi="TH SarabunPSK" w:cs="TH SarabunPSK"/>
-          <w:sz w:val="32"/>
-          <w:szCs w:val="32"/>
-          <w:lang w:val="en-US"/>
-        </w:rPr>
-        <w:t xml:space="preserve"> </w:t>
+        <w:t xml:space="preserve">: </w:t>
       </w:r>
       <w:r>
         <w:rPr>
@@ -10209,17 +9825,7 @@
           <w:szCs w:val="32"/>
           <w:lang w:val="en-US"/>
         </w:rPr>
-        <w:t>BH (-1.07</w:t>
-      </w:r>
-      <w:proofErr w:type="gramStart"/>
-      <w:r>
-        <w:rPr>
-          <w:rFonts w:ascii="TH SarabunPSK" w:hAnsi="TH SarabunPSK" w:cs="TH SarabunPSK"/>
-          <w:sz w:val="32"/>
-          <w:szCs w:val="32"/>
-          <w:lang w:val="en-US"/>
-        </w:rPr>
-        <w:t>)</w:t>
+        <w:t>BH (-1.07)</w:t>
       </w:r>
       <w:r>
         <w:rPr>
@@ -10238,26 +9844,16 @@
           <w:szCs w:val="32"/>
           <w:lang w:val="en-US"/>
         </w:rPr>
-        <w:t>:</w:t>
-      </w:r>
-      <w:proofErr w:type="gramEnd"/>
-      <w:r>
-        <w:rPr>
-          <w:rFonts w:ascii="TH SarabunPSK" w:hAnsi="TH SarabunPSK" w:cs="TH SarabunPSK"/>
-          <w:sz w:val="32"/>
-          <w:szCs w:val="32"/>
-          <w:lang w:val="en-US"/>
-        </w:rPr>
-        <w:t xml:space="preserve"> </w:t>
-      </w:r>
-      <w:r>
-        <w:rPr>
-          <w:rFonts w:ascii="TH SarabunPSK" w:hAnsi="TH SarabunPSK" w:cs="TH SarabunPSK"/>
-          <w:sz w:val="32"/>
-          <w:szCs w:val="32"/>
-          <w:cs/>
-        </w:rPr>
-        <w:t xml:space="preserve">เป็นอีกหนึ่งตัวอย่างที่แข็งแกร่ง โดยราคาไม่ได้รับผลกระทบเชิงลบจากวัน </w:t>
+        <w:t xml:space="preserve">: </w:t>
+      </w:r>
+      <w:r>
+        <w:rPr>
+          <w:rFonts w:ascii="TH SarabunPSK" w:hAnsi="TH SarabunPSK" w:cs="TH SarabunPSK"/>
+          <w:sz w:val="32"/>
+          <w:szCs w:val="32"/>
+          <w:cs/>
+        </w:rPr>
+        <w:t xml:space="preserve">เป็นอีกหนึ่งตัวอย่างที่ โดยราคาไม่ได้รับผลกระทบเชิงลบจากวัน </w:t>
       </w:r>
       <w:r>
         <w:rPr>
@@ -10439,17 +10035,7 @@
           <w:szCs w:val="32"/>
           <w:lang w:val="en-US"/>
         </w:rPr>
-        <w:t>DELTA (2.88</w:t>
-      </w:r>
-      <w:proofErr w:type="gramStart"/>
-      <w:r>
-        <w:rPr>
-          <w:rFonts w:ascii="TH SarabunPSK" w:hAnsi="TH SarabunPSK" w:cs="TH SarabunPSK"/>
-          <w:sz w:val="32"/>
-          <w:szCs w:val="32"/>
-          <w:lang w:val="en-US"/>
-        </w:rPr>
-        <w:t>)</w:t>
+        <w:t>DELTA (2.88)</w:t>
       </w:r>
       <w:r>
         <w:rPr>
@@ -10468,17 +10054,7 @@
           <w:szCs w:val="32"/>
           <w:lang w:val="en-US"/>
         </w:rPr>
-        <w:t>:</w:t>
-      </w:r>
-      <w:proofErr w:type="gramEnd"/>
-      <w:r>
-        <w:rPr>
-          <w:rFonts w:ascii="TH SarabunPSK" w:hAnsi="TH SarabunPSK" w:cs="TH SarabunPSK"/>
-          <w:sz w:val="32"/>
-          <w:szCs w:val="32"/>
-          <w:lang w:val="en-US"/>
-        </w:rPr>
-        <w:t xml:space="preserve"> </w:t>
+        <w:t xml:space="preserve">: </w:t>
       </w:r>
       <w:r>
         <w:rPr>
@@ -10600,17 +10176,7 @@
           <w:szCs w:val="32"/>
           <w:lang w:val="en-US"/>
         </w:rPr>
-        <w:t>GPSC (1.21</w:t>
-      </w:r>
-      <w:proofErr w:type="gramStart"/>
-      <w:r>
-        <w:rPr>
-          <w:rFonts w:ascii="TH SarabunPSK" w:hAnsi="TH SarabunPSK" w:cs="TH SarabunPSK"/>
-          <w:sz w:val="32"/>
-          <w:szCs w:val="32"/>
-          <w:lang w:val="en-US"/>
-        </w:rPr>
-        <w:t>)</w:t>
+        <w:t>GPSC (1.21)</w:t>
       </w:r>
       <w:r>
         <w:rPr>
@@ -10629,17 +10195,7 @@
           <w:szCs w:val="32"/>
           <w:lang w:val="en-US"/>
         </w:rPr>
-        <w:t>:</w:t>
-      </w:r>
-      <w:proofErr w:type="gramEnd"/>
-      <w:r>
-        <w:rPr>
-          <w:rFonts w:ascii="TH SarabunPSK" w:hAnsi="TH SarabunPSK" w:cs="TH SarabunPSK"/>
-          <w:sz w:val="32"/>
-          <w:szCs w:val="32"/>
-          <w:lang w:val="en-US"/>
-        </w:rPr>
-        <w:t xml:space="preserve"> </w:t>
+        <w:t xml:space="preserve">: </w:t>
       </w:r>
       <w:r>
         <w:rPr>
@@ -12032,7 +11588,6 @@
           <w:lang w:val="en-US"/>
         </w:rPr>
       </w:pPr>
-      <w:proofErr w:type="gramStart"/>
       <w:r>
         <w:rPr>
           <w:rFonts w:ascii="TH SarabunPSK" w:hAnsi="TH SarabunPSK" w:cs="TH SarabunPSK"/>
@@ -12051,7 +11606,6 @@
         </w:rPr>
         <w:t>:</w:t>
       </w:r>
-      <w:proofErr w:type="gramEnd"/>
       <w:r>
         <w:rPr>
           <w:rFonts w:ascii="TH SarabunPSK" w:hAnsi="TH SarabunPSK" w:cs="TH SarabunPSK"/>
@@ -12709,7 +12263,6 @@
           <w:lang w:val="en-US"/>
         </w:rPr>
       </w:pPr>
-      <w:proofErr w:type="gramStart"/>
       <w:r>
         <w:rPr>
           <w:rFonts w:ascii="TH SarabunPSK" w:hAnsi="TH SarabunPSK" w:cs="TH SarabunPSK"/>
@@ -12738,7 +12291,6 @@
         </w:rPr>
         <w:t>:</w:t>
       </w:r>
-      <w:proofErr w:type="gramEnd"/>
       <w:r>
         <w:rPr>
           <w:rFonts w:ascii="TH SarabunPSK" w:hAnsi="TH SarabunPSK" w:cs="TH SarabunPSK" w:hint="cs"/>
@@ -12968,7 +12520,6 @@
           <w:lang w:val="en-US"/>
         </w:rPr>
       </w:pPr>
-      <w:proofErr w:type="gramStart"/>
       <w:r>
         <w:rPr>
           <w:rFonts w:ascii="TH SarabunPSK" w:hAnsi="TH SarabunPSK" w:cs="TH SarabunPSK"/>
@@ -12998,7 +12549,6 @@
         </w:rPr>
         <w:t>:</w:t>
       </w:r>
-      <w:proofErr w:type="gramEnd"/>
       <w:r>
         <w:rPr>
           <w:rFonts w:ascii="TH SarabunPSK" w:hAnsi="TH SarabunPSK" w:cs="TH SarabunPSK" w:hint="cs"/>
@@ -13291,17 +12841,7 @@
           <w:szCs w:val="32"/>
           <w:lang w:val="en-US"/>
         </w:rPr>
-        <w:t xml:space="preserve"> High Net </w:t>
-      </w:r>
-      <w:proofErr w:type="gramStart"/>
-      <w:r>
-        <w:rPr>
-          <w:rFonts w:ascii="TH SarabunPSK" w:hAnsi="TH SarabunPSK" w:cs="TH SarabunPSK"/>
-          <w:sz w:val="32"/>
-          <w:szCs w:val="32"/>
-          <w:lang w:val="en-US"/>
-        </w:rPr>
-        <w:t>Return</w:t>
+        <w:t xml:space="preserve"> High Net Return</w:t>
       </w:r>
       <w:r>
         <w:rPr>
@@ -13320,17 +12860,7 @@
           <w:szCs w:val="32"/>
           <w:lang w:val="en-US"/>
         </w:rPr>
-        <w:t>:</w:t>
-      </w:r>
-      <w:proofErr w:type="gramEnd"/>
-      <w:r>
-        <w:rPr>
-          <w:rFonts w:ascii="TH SarabunPSK" w:hAnsi="TH SarabunPSK" w:cs="TH SarabunPSK"/>
-          <w:sz w:val="32"/>
-          <w:szCs w:val="32"/>
-          <w:lang w:val="en-US"/>
-        </w:rPr>
-        <w:t xml:space="preserve"> </w:t>
+        <w:t xml:space="preserve">: </w:t>
       </w:r>
       <w:r>
         <w:rPr>
@@ -14326,27 +13856,7 @@
           <w:szCs w:val="32"/>
           <w:lang w:val="en-US"/>
         </w:rPr>
-        <w:t xml:space="preserve"> (Technical Dividend Trap Score</w:t>
-      </w:r>
-      <w:proofErr w:type="gramStart"/>
-      <w:r>
-        <w:rPr>
-          <w:rFonts w:ascii="TH SarabunPSK" w:hAnsi="TH SarabunPSK" w:cs="TH SarabunPSK"/>
-          <w:sz w:val="32"/>
-          <w:szCs w:val="32"/>
-          <w:lang w:val="en-US"/>
-        </w:rPr>
-        <w:t>) :</w:t>
-      </w:r>
-      <w:proofErr w:type="gramEnd"/>
-      <w:r>
-        <w:rPr>
-          <w:rFonts w:ascii="TH SarabunPSK" w:hAnsi="TH SarabunPSK" w:cs="TH SarabunPSK"/>
-          <w:sz w:val="32"/>
-          <w:szCs w:val="32"/>
-          <w:lang w:val="en-US"/>
-        </w:rPr>
-        <w:t xml:space="preserve"> </w:t>
+        <w:t xml:space="preserve"> (Technical Dividend Trap Score) : </w:t>
       </w:r>
       <w:r>
         <w:rPr>
@@ -15570,25 +15080,7 @@
                 <w:szCs w:val="32"/>
                 <w:lang w:val="en-US"/>
               </w:rPr>
-              <w:t xml:space="preserve">(Cluster </w:t>
-            </w:r>
-            <w:r>
-              <w:rPr>
-                <w:rFonts w:ascii="TH SarabunPSK" w:hAnsi="TH SarabunPSK" w:cs="TH SarabunPSK"/>
-                <w:sz w:val="32"/>
-                <w:szCs w:val="32"/>
-                <w:lang w:val="en-US"/>
-              </w:rPr>
-              <w:t>0</w:t>
-            </w:r>
-            <w:r>
-              <w:rPr>
-                <w:rFonts w:ascii="TH SarabunPSK" w:hAnsi="TH SarabunPSK" w:cs="TH SarabunPSK"/>
-                <w:sz w:val="32"/>
-                <w:szCs w:val="32"/>
-                <w:lang w:val="en-US"/>
-              </w:rPr>
-              <w:t>)</w:t>
+              <w:t>(Cluster 0)</w:t>
             </w:r>
           </w:p>
         </w:tc>
@@ -15822,25 +15314,7 @@
                 <w:szCs w:val="32"/>
                 <w:lang w:val="en-US"/>
               </w:rPr>
-              <w:t xml:space="preserve">(Cluster </w:t>
-            </w:r>
-            <w:r>
-              <w:rPr>
-                <w:rFonts w:ascii="TH SarabunPSK" w:hAnsi="TH SarabunPSK" w:cs="TH SarabunPSK"/>
-                <w:sz w:val="32"/>
-                <w:szCs w:val="32"/>
-                <w:lang w:val="en-US"/>
-              </w:rPr>
-              <w:t>2</w:t>
-            </w:r>
-            <w:r>
-              <w:rPr>
-                <w:rFonts w:ascii="TH SarabunPSK" w:hAnsi="TH SarabunPSK" w:cs="TH SarabunPSK"/>
-                <w:sz w:val="32"/>
-                <w:szCs w:val="32"/>
-                <w:lang w:val="en-US"/>
-              </w:rPr>
-              <w:t>)</w:t>
+              <w:t>(Cluster 2)</w:t>
             </w:r>
           </w:p>
         </w:tc>
@@ -16091,25 +15565,7 @@
                 <w:szCs w:val="32"/>
                 <w:lang w:val="en-US"/>
               </w:rPr>
-              <w:t xml:space="preserve">(Cluster </w:t>
-            </w:r>
-            <w:r>
-              <w:rPr>
-                <w:rFonts w:ascii="TH SarabunPSK" w:hAnsi="TH SarabunPSK" w:cs="TH SarabunPSK"/>
-                <w:sz w:val="32"/>
-                <w:szCs w:val="32"/>
-                <w:lang w:val="en-US"/>
-              </w:rPr>
-              <w:t>3</w:t>
-            </w:r>
-            <w:r>
-              <w:rPr>
-                <w:rFonts w:ascii="TH SarabunPSK" w:hAnsi="TH SarabunPSK" w:cs="TH SarabunPSK"/>
-                <w:sz w:val="32"/>
-                <w:szCs w:val="32"/>
-                <w:lang w:val="en-US"/>
-              </w:rPr>
-              <w:t>)</w:t>
+              <w:t>(Cluster 3)</w:t>
             </w:r>
           </w:p>
         </w:tc>
@@ -24051,6 +23507,7 @@
   <w:style w:type="character" w:default="1" w:styleId="DefaultParagraphFont">
     <w:name w:val="Default Paragraph Font"/>
     <w:uiPriority w:val="1"/>
+    <w:semiHidden/>
     <w:unhideWhenUsed/>
   </w:style>
   <w:style w:type="table" w:default="1" w:styleId="TableNormal">

</xml_diff>